<commit_message>
Enhance city_country function to include population parameter and update related tests
</commit_message>
<xml_diff>
--- a/module-7/rozendaal-Module7_2.docx
+++ b/module-7/rozendaal-Module7_2.docx
@@ -9,14 +9,10 @@
     </w:p>
     <w:p>
       <w:pPr>
-        <w:pStyle w:val="ListParagraph"/>
-        <w:numPr>
-          <w:ilvl w:val="0"/>
-          <w:numId w:val="1"/>
-        </w:numPr>
+        <w:ind w:left="360"/>
       </w:pPr>
       <w:r>
-        <w:t xml:space="preserve"> Assignment 1</w:t>
+        <w:t>Part 1</w:t>
       </w:r>
     </w:p>
     <w:p>
@@ -24,6 +20,9 @@
         <w:pStyle w:val="ListParagraph"/>
       </w:pPr>
       <w:r>
+        <w:rPr>
+          <w:noProof/>
+        </w:rPr>
         <w:drawing>
           <wp:inline distT="0" distB="0" distL="0" distR="0" wp14:anchorId="5479C2D7" wp14:editId="1FE9D71A">
             <wp:extent cx="4467849" cy="2019582"/>
@@ -61,8 +60,125 @@
         </w:drawing>
       </w:r>
     </w:p>
+    <w:p>
+      <w:pPr>
+        <w:pStyle w:val="ListParagraph"/>
+      </w:pPr>
+    </w:p>
+    <w:p>
+      <w:pPr>
+        <w:pStyle w:val="ListParagraph"/>
+      </w:pPr>
+    </w:p>
+    <w:p>
+      <w:pPr>
+        <w:pStyle w:val="ListParagraph"/>
+      </w:pPr>
+      <w:r>
+        <w:t>Part 2 Unit test</w:t>
+      </w:r>
+    </w:p>
+    <w:p>
+      <w:pPr>
+        <w:pStyle w:val="ListParagraph"/>
+      </w:pPr>
+      <w:r>
+        <w:drawing>
+          <wp:inline distT="0" distB="0" distL="0" distR="0" wp14:anchorId="03097B38" wp14:editId="73EFC622">
+            <wp:extent cx="5943600" cy="3165475"/>
+            <wp:effectExtent l="0" t="0" r="0" b="0"/>
+            <wp:docPr id="899607479" name="Picture 1" descr="A screenshot of a computer program&#10;&#10;AI-generated content may be incorrect."/>
+            <wp:cNvGraphicFramePr>
+              <a:graphicFrameLocks xmlns:a="http://schemas.openxmlformats.org/drawingml/2006/main" noChangeAspect="1"/>
+            </wp:cNvGraphicFramePr>
+            <a:graphic xmlns:a="http://schemas.openxmlformats.org/drawingml/2006/main">
+              <a:graphicData uri="http://schemas.openxmlformats.org/drawingml/2006/picture">
+                <pic:pic xmlns:pic="http://schemas.openxmlformats.org/drawingml/2006/picture">
+                  <pic:nvPicPr>
+                    <pic:cNvPr id="899607479" name="Picture 1" descr="A screenshot of a computer program&#10;&#10;AI-generated content may be incorrect."/>
+                    <pic:cNvPicPr/>
+                  </pic:nvPicPr>
+                  <pic:blipFill>
+                    <a:blip r:embed="rId8"/>
+                    <a:stretch>
+                      <a:fillRect/>
+                    </a:stretch>
+                  </pic:blipFill>
+                  <pic:spPr>
+                    <a:xfrm>
+                      <a:off x="0" y="0"/>
+                      <a:ext cx="5943600" cy="3165475"/>
+                    </a:xfrm>
+                    <a:prstGeom prst="rect">
+                      <a:avLst/>
+                    </a:prstGeom>
+                  </pic:spPr>
+                </pic:pic>
+              </a:graphicData>
+            </a:graphic>
+          </wp:inline>
+        </w:drawing>
+      </w:r>
+    </w:p>
+    <w:p>
+      <w:r>
+        <w:t>Part 3 Add population</w:t>
+      </w:r>
+    </w:p>
+    <w:p>
+      <w:r>
+        <w:lastRenderedPageBreak/>
+        <w:drawing>
+          <wp:inline distT="0" distB="0" distL="0" distR="0" wp14:anchorId="054A86C2" wp14:editId="5D4E3A85">
+            <wp:extent cx="5943600" cy="1604010"/>
+            <wp:effectExtent l="0" t="0" r="0" b="0"/>
+            <wp:docPr id="164195334" name="Picture 1" descr="A screenshot of a computer program&#10;&#10;AI-generated content may be incorrect."/>
+            <wp:cNvGraphicFramePr>
+              <a:graphicFrameLocks xmlns:a="http://schemas.openxmlformats.org/drawingml/2006/main" noChangeAspect="1"/>
+            </wp:cNvGraphicFramePr>
+            <a:graphic xmlns:a="http://schemas.openxmlformats.org/drawingml/2006/main">
+              <a:graphicData uri="http://schemas.openxmlformats.org/drawingml/2006/picture">
+                <pic:pic xmlns:pic="http://schemas.openxmlformats.org/drawingml/2006/picture">
+                  <pic:nvPicPr>
+                    <pic:cNvPr id="164195334" name="Picture 1" descr="A screenshot of a computer program&#10;&#10;AI-generated content may be incorrect."/>
+                    <pic:cNvPicPr/>
+                  </pic:nvPicPr>
+                  <pic:blipFill>
+                    <a:blip r:embed="rId9"/>
+                    <a:stretch>
+                      <a:fillRect/>
+                    </a:stretch>
+                  </pic:blipFill>
+                  <pic:spPr>
+                    <a:xfrm>
+                      <a:off x="0" y="0"/>
+                      <a:ext cx="5943600" cy="1604010"/>
+                    </a:xfrm>
+                    <a:prstGeom prst="rect">
+                      <a:avLst/>
+                    </a:prstGeom>
+                  </pic:spPr>
+                </pic:pic>
+              </a:graphicData>
+            </a:graphic>
+          </wp:inline>
+        </w:drawing>
+      </w:r>
+    </w:p>
+    <w:p/>
+    <w:p>
+      <w:r>
+        <w:t xml:space="preserve">Part 4 After Population </w:t>
+      </w:r>
+      <w:proofErr w:type="gramStart"/>
+      <w:r>
+        <w:t>fix</w:t>
+      </w:r>
+      <w:proofErr w:type="gramEnd"/>
+    </w:p>
+    <w:p/>
     <w:sectPr>
-      <w:headerReference w:type="default" r:id="rId8"/>
+      <w:headerReference w:type="default" r:id="rId10"/>
       <w:pgSz w:w="12240" w:h="15840"/>
       <w:pgMar w:top="1440" w:right="1440" w:bottom="1440" w:left="1440" w:header="720" w:footer="720" w:gutter="0"/>
       <w:cols w:space="720"/>

</xml_diff>

<commit_message>
Finishing up Module 7_2
</commit_message>
<xml_diff>
--- a/module-7/rozendaal-Module7_2.docx
+++ b/module-7/rozendaal-Module7_2.docx
@@ -168,17 +168,226 @@
     <w:p/>
     <w:p>
       <w:r>
-        <w:t xml:space="preserve">Part 4 After Population </w:t>
+        <w:t>Part 4 After Population fix</w:t>
       </w:r>
-      <w:proofErr w:type="gramStart"/>
+    </w:p>
+    <w:p>
       <w:r>
-        <w:t>fix</w:t>
+        <w:drawing>
+          <wp:inline distT="0" distB="0" distL="0" distR="0" wp14:anchorId="21956933" wp14:editId="11AD972D">
+            <wp:extent cx="5943600" cy="3977005"/>
+            <wp:effectExtent l="0" t="0" r="0" b="4445"/>
+            <wp:docPr id="163933681" name="Picture 1" descr="A screenshot of a computer program&#10;&#10;AI-generated content may be incorrect."/>
+            <wp:cNvGraphicFramePr>
+              <a:graphicFrameLocks xmlns:a="http://schemas.openxmlformats.org/drawingml/2006/main" noChangeAspect="1"/>
+            </wp:cNvGraphicFramePr>
+            <a:graphic xmlns:a="http://schemas.openxmlformats.org/drawingml/2006/main">
+              <a:graphicData uri="http://schemas.openxmlformats.org/drawingml/2006/picture">
+                <pic:pic xmlns:pic="http://schemas.openxmlformats.org/drawingml/2006/picture">
+                  <pic:nvPicPr>
+                    <pic:cNvPr id="163933681" name="Picture 1" descr="A screenshot of a computer program&#10;&#10;AI-generated content may be incorrect."/>
+                    <pic:cNvPicPr/>
+                  </pic:nvPicPr>
+                  <pic:blipFill>
+                    <a:blip r:embed="rId10"/>
+                    <a:stretch>
+                      <a:fillRect/>
+                    </a:stretch>
+                  </pic:blipFill>
+                  <pic:spPr>
+                    <a:xfrm>
+                      <a:off x="0" y="0"/>
+                      <a:ext cx="5943600" cy="3977005"/>
+                    </a:xfrm>
+                    <a:prstGeom prst="rect">
+                      <a:avLst/>
+                    </a:prstGeom>
+                  </pic:spPr>
+                </pic:pic>
+              </a:graphicData>
+            </a:graphic>
+          </wp:inline>
+        </w:drawing>
       </w:r>
-      <w:proofErr w:type="gramEnd"/>
     </w:p>
     <w:p/>
+    <w:p>
+      <w:r>
+        <w:t>Part 5 Add Language</w:t>
+      </w:r>
+    </w:p>
+    <w:p>
+      <w:r>
+        <w:lastRenderedPageBreak/>
+        <w:drawing>
+          <wp:inline distT="0" distB="0" distL="0" distR="0" wp14:anchorId="7B40BEBE" wp14:editId="3F4112AD">
+            <wp:extent cx="5943600" cy="2676525"/>
+            <wp:effectExtent l="0" t="0" r="0" b="9525"/>
+            <wp:docPr id="2107184828" name="Picture 1" descr="A screenshot of a computer program&#10;&#10;AI-generated content may be incorrect."/>
+            <wp:cNvGraphicFramePr>
+              <a:graphicFrameLocks xmlns:a="http://schemas.openxmlformats.org/drawingml/2006/main" noChangeAspect="1"/>
+            </wp:cNvGraphicFramePr>
+            <a:graphic xmlns:a="http://schemas.openxmlformats.org/drawingml/2006/main">
+              <a:graphicData uri="http://schemas.openxmlformats.org/drawingml/2006/picture">
+                <pic:pic xmlns:pic="http://schemas.openxmlformats.org/drawingml/2006/picture">
+                  <pic:nvPicPr>
+                    <pic:cNvPr id="2107184828" name="Picture 1" descr="A screenshot of a computer program&#10;&#10;AI-generated content may be incorrect."/>
+                    <pic:cNvPicPr/>
+                  </pic:nvPicPr>
+                  <pic:blipFill>
+                    <a:blip r:embed="rId11"/>
+                    <a:stretch>
+                      <a:fillRect/>
+                    </a:stretch>
+                  </pic:blipFill>
+                  <pic:spPr>
+                    <a:xfrm>
+                      <a:off x="0" y="0"/>
+                      <a:ext cx="5943600" cy="2676525"/>
+                    </a:xfrm>
+                    <a:prstGeom prst="rect">
+                      <a:avLst/>
+                    </a:prstGeom>
+                  </pic:spPr>
+                </pic:pic>
+              </a:graphicData>
+            </a:graphic>
+          </wp:inline>
+        </w:drawing>
+      </w:r>
+    </w:p>
+    <w:p>
+      <w:r>
+        <w:drawing>
+          <wp:inline distT="0" distB="0" distL="0" distR="0" wp14:anchorId="198B7AF2" wp14:editId="25E4A245">
+            <wp:extent cx="5943600" cy="4829810"/>
+            <wp:effectExtent l="0" t="0" r="0" b="8890"/>
+            <wp:docPr id="622266682" name="Picture 1" descr="A screenshot of a computer program&#10;&#10;AI-generated content may be incorrect."/>
+            <wp:cNvGraphicFramePr>
+              <a:graphicFrameLocks xmlns:a="http://schemas.openxmlformats.org/drawingml/2006/main" noChangeAspect="1"/>
+            </wp:cNvGraphicFramePr>
+            <a:graphic xmlns:a="http://schemas.openxmlformats.org/drawingml/2006/main">
+              <a:graphicData uri="http://schemas.openxmlformats.org/drawingml/2006/picture">
+                <pic:pic xmlns:pic="http://schemas.openxmlformats.org/drawingml/2006/picture">
+                  <pic:nvPicPr>
+                    <pic:cNvPr id="622266682" name="Picture 1" descr="A screenshot of a computer program&#10;&#10;AI-generated content may be incorrect."/>
+                    <pic:cNvPicPr/>
+                  </pic:nvPicPr>
+                  <pic:blipFill>
+                    <a:blip r:embed="rId12"/>
+                    <a:stretch>
+                      <a:fillRect/>
+                    </a:stretch>
+                  </pic:blipFill>
+                  <pic:spPr>
+                    <a:xfrm>
+                      <a:off x="0" y="0"/>
+                      <a:ext cx="5943600" cy="4829810"/>
+                    </a:xfrm>
+                    <a:prstGeom prst="rect">
+                      <a:avLst/>
+                    </a:prstGeom>
+                  </pic:spPr>
+                </pic:pic>
+              </a:graphicData>
+            </a:graphic>
+          </wp:inline>
+        </w:drawing>
+      </w:r>
+    </w:p>
+    <w:p>
+      <w:r>
+        <w:lastRenderedPageBreak/>
+        <w:t>Part 6 Fixed Language Add</w:t>
+      </w:r>
+    </w:p>
+    <w:p>
+      <w:r>
+        <w:drawing>
+          <wp:inline distT="0" distB="0" distL="0" distR="0" wp14:anchorId="2F81D373" wp14:editId="03D5B38F">
+            <wp:extent cx="5943600" cy="4077335"/>
+            <wp:effectExtent l="0" t="0" r="0" b="0"/>
+            <wp:docPr id="501276844" name="Picture 1" descr="A screenshot of a computer program&#10;&#10;AI-generated content may be incorrect."/>
+            <wp:cNvGraphicFramePr>
+              <a:graphicFrameLocks xmlns:a="http://schemas.openxmlformats.org/drawingml/2006/main" noChangeAspect="1"/>
+            </wp:cNvGraphicFramePr>
+            <a:graphic xmlns:a="http://schemas.openxmlformats.org/drawingml/2006/main">
+              <a:graphicData uri="http://schemas.openxmlformats.org/drawingml/2006/picture">
+                <pic:pic xmlns:pic="http://schemas.openxmlformats.org/drawingml/2006/picture">
+                  <pic:nvPicPr>
+                    <pic:cNvPr id="501276844" name="Picture 1" descr="A screenshot of a computer program&#10;&#10;AI-generated content may be incorrect."/>
+                    <pic:cNvPicPr/>
+                  </pic:nvPicPr>
+                  <pic:blipFill>
+                    <a:blip r:embed="rId13"/>
+                    <a:stretch>
+                      <a:fillRect/>
+                    </a:stretch>
+                  </pic:blipFill>
+                  <pic:spPr>
+                    <a:xfrm>
+                      <a:off x="0" y="0"/>
+                      <a:ext cx="5943600" cy="4077335"/>
+                    </a:xfrm>
+                    <a:prstGeom prst="rect">
+                      <a:avLst/>
+                    </a:prstGeom>
+                  </pic:spPr>
+                </pic:pic>
+              </a:graphicData>
+            </a:graphic>
+          </wp:inline>
+        </w:drawing>
+      </w:r>
+    </w:p>
+    <w:p/>
+    <w:p>
+      <w:r>
+        <w:t>Part 7 Add more function calls</w:t>
+      </w:r>
+    </w:p>
+    <w:p>
+      <w:r>
+        <w:lastRenderedPageBreak/>
+        <w:drawing>
+          <wp:inline distT="0" distB="0" distL="0" distR="0" wp14:anchorId="278ECF11" wp14:editId="45A8BF86">
+            <wp:extent cx="5943600" cy="4199890"/>
+            <wp:effectExtent l="0" t="0" r="0" b="0"/>
+            <wp:docPr id="611584716" name="Picture 1" descr="A screenshot of a computer program&#10;&#10;AI-generated content may be incorrect."/>
+            <wp:cNvGraphicFramePr>
+              <a:graphicFrameLocks xmlns:a="http://schemas.openxmlformats.org/drawingml/2006/main" noChangeAspect="1"/>
+            </wp:cNvGraphicFramePr>
+            <a:graphic xmlns:a="http://schemas.openxmlformats.org/drawingml/2006/main">
+              <a:graphicData uri="http://schemas.openxmlformats.org/drawingml/2006/picture">
+                <pic:pic xmlns:pic="http://schemas.openxmlformats.org/drawingml/2006/picture">
+                  <pic:nvPicPr>
+                    <pic:cNvPr id="611584716" name="Picture 1" descr="A screenshot of a computer program&#10;&#10;AI-generated content may be incorrect."/>
+                    <pic:cNvPicPr/>
+                  </pic:nvPicPr>
+                  <pic:blipFill>
+                    <a:blip r:embed="rId14"/>
+                    <a:stretch>
+                      <a:fillRect/>
+                    </a:stretch>
+                  </pic:blipFill>
+                  <pic:spPr>
+                    <a:xfrm>
+                      <a:off x="0" y="0"/>
+                      <a:ext cx="5943600" cy="4199890"/>
+                    </a:xfrm>
+                    <a:prstGeom prst="rect">
+                      <a:avLst/>
+                    </a:prstGeom>
+                  </pic:spPr>
+                </pic:pic>
+              </a:graphicData>
+            </a:graphic>
+          </wp:inline>
+        </w:drawing>
+      </w:r>
+    </w:p>
     <w:sectPr>
-      <w:headerReference w:type="default" r:id="rId10"/>
+      <w:headerReference w:type="default" r:id="rId15"/>
       <w:pgSz w:w="12240" w:h="15840"/>
       <w:pgMar w:top="1440" w:right="1440" w:bottom="1440" w:left="1440" w:header="720" w:footer="720" w:gutter="0"/>
       <w:cols w:space="720"/>

</xml_diff>